<commit_message>
fixed issues and wrote report for PartA
</commit_message>
<xml_diff>
--- a/phase4/phase4 report.docx
+++ b/phase4/phase4 report.docx
@@ -3,42 +3,111 @@
 <w:document xmlns:wpc="http://schemas.microsoft.com/office/word/2010/wordprocessingCanvas" xmlns:cx="http://schemas.microsoft.com/office/drawing/2014/chartex" xmlns:cx1="http://schemas.microsoft.com/office/drawing/2015/9/8/chartex" xmlns:cx2="http://schemas.microsoft.com/office/drawing/2015/10/21/chartex" xmlns:cx3="http://schemas.microsoft.com/office/drawing/2016/5/9/chartex" xmlns:cx4="http://schemas.microsoft.com/office/drawing/2016/5/10/chartex" xmlns:cx5="http://schemas.microsoft.com/office/drawing/2016/5/11/chartex" xmlns:cx6="http://schemas.microsoft.com/office/drawing/2016/5/12/chartex" xmlns:cx7="http://schemas.microsoft.com/office/drawing/2016/5/13/chartex" xmlns:cx8="http://schemas.microsoft.com/office/drawing/2016/5/14/chartex" xmlns:mc="http://schemas.openxmlformats.org/markup-compatibility/2006" xmlns:aink="http://schemas.microsoft.com/office/drawing/2016/ink" xmlns:am3d="http://schemas.microsoft.com/office/drawing/2017/model3d" xmlns:o="urn:schemas-microsoft-com:office:office" xmlns:oel="http://schemas.microsoft.com/office/2019/extlst" xmlns:r="http://schemas.openxmlformats.org/officeDocument/2006/relationships" xmlns:m="http://schemas.openxmlformats.org/officeDocument/2006/math" xmlns:v="urn:schemas-microsoft-com:vml" xmlns:wp14="http://schemas.microsoft.com/office/word/2010/wordprocessingDrawing" xmlns:wp="http://schemas.openxmlformats.org/drawingml/2006/wordprocessingDrawing" xmlns:w10="urn:schemas-microsoft-com:office:word" xmlns:w="http://schemas.openxmlformats.org/wordprocessingml/2006/main" xmlns:w14="http://schemas.microsoft.com/office/word/2010/wordml" xmlns:w15="http://schemas.microsoft.com/office/word/2012/wordml" xmlns:w16cex="http://schemas.microsoft.com/office/word/2018/wordml/cex" xmlns:w16cid="http://schemas.microsoft.com/office/word/2016/wordml/cid" xmlns:w16="http://schemas.microsoft.com/office/word/2018/wordml" xmlns:w16sdtdh="http://schemas.microsoft.com/office/word/2020/wordml/sdtdatahash" xmlns:w16se="http://schemas.microsoft.com/office/word/2015/wordml/symex" xmlns:wpg="http://schemas.microsoft.com/office/word/2010/wordprocessingGroup" xmlns:wpi="http://schemas.microsoft.com/office/word/2010/wordprocessingInk" xmlns:wne="http://schemas.microsoft.com/office/word/2006/wordml" xmlns:wps="http://schemas.microsoft.com/office/word/2010/wordprocessingShape" mc:Ignorable="w14 w15 w16se w16cid w16 w16cex w16sdtdh wp14">
   <w:body>
     <w:p>
-      <w:r>
-        <w:t>Part1</w:t>
-      </w:r>
-    </w:p>
-    <w:p>
-      <w:r>
+      <w:pPr>
+        <w:rPr>
+          <w:sz w:val="22"/>
+          <w:szCs w:val="22"/>
+        </w:rPr>
+      </w:pPr>
+      <w:r>
+        <w:rPr>
+          <w:sz w:val="22"/>
+          <w:szCs w:val="22"/>
+        </w:rPr>
+        <w:t>Part</w:t>
+      </w:r>
+      <w:r>
+        <w:rPr>
+          <w:sz w:val="22"/>
+          <w:szCs w:val="22"/>
+        </w:rPr>
+        <w:t>A</w:t>
+      </w:r>
+    </w:p>
+    <w:p>
+      <w:pPr>
+        <w:rPr>
+          <w:sz w:val="22"/>
+          <w:szCs w:val="22"/>
+        </w:rPr>
+      </w:pPr>
+      <w:r>
+        <w:rPr>
+          <w:sz w:val="22"/>
+          <w:szCs w:val="22"/>
+        </w:rPr>
+        <w:t>Extra data summarization on PowerBI (you can find others in the code)</w:t>
+      </w:r>
+    </w:p>
+    <w:p>
+      <w:pPr>
+        <w:rPr>
+          <w:sz w:val="22"/>
+          <w:szCs w:val="22"/>
+        </w:rPr>
+      </w:pPr>
+      <w:r>
+        <w:rPr>
+          <w:sz w:val="22"/>
+          <w:szCs w:val="22"/>
+        </w:rPr>
         <w:t xml:space="preserve">The sum of loan amount for all applicant </w:t>
       </w:r>
       <w:r>
+        <w:rPr>
+          <w:sz w:val="22"/>
+          <w:szCs w:val="22"/>
+        </w:rPr>
         <w:t>with</w:t>
       </w:r>
       <w:r>
+        <w:rPr>
+          <w:sz w:val="22"/>
+          <w:szCs w:val="22"/>
+        </w:rPr>
         <w:t xml:space="preserve"> management or self-employed</w:t>
       </w:r>
       <w:r>
+        <w:rPr>
+          <w:sz w:val="22"/>
+          <w:szCs w:val="22"/>
+        </w:rPr>
         <w:t xml:space="preserve"> </w:t>
       </w:r>
       <w:r>
         <w:rPr>
           <w:color w:val="FF0000"/>
+          <w:sz w:val="22"/>
+          <w:szCs w:val="22"/>
         </w:rPr>
         <w:t xml:space="preserve">job type </w:t>
       </w:r>
       <w:r>
+        <w:rPr>
+          <w:sz w:val="22"/>
+          <w:szCs w:val="22"/>
+        </w:rPr>
         <w:t>(attribute)</w:t>
       </w:r>
     </w:p>
     <w:p>
+      <w:pPr>
+        <w:rPr>
+          <w:sz w:val="22"/>
+          <w:szCs w:val="22"/>
+        </w:rPr>
+      </w:pPr>
       <w:r>
         <w:rPr>
           <w:noProof/>
-        </w:rPr>
+          <w:sz w:val="22"/>
+          <w:szCs w:val="22"/>
+        </w:rPr>
+        <w:lastRenderedPageBreak/>
         <w:drawing>
-          <wp:inline distT="0" distB="0" distL="0" distR="0" wp14:anchorId="415751DF" wp14:editId="2EF45023">
-            <wp:extent cx="5367867" cy="3083656"/>
-            <wp:effectExtent l="0" t="0" r="4445" b="2540"/>
+          <wp:inline distT="0" distB="0" distL="0" distR="0" wp14:anchorId="415751DF" wp14:editId="39FAA093">
+            <wp:extent cx="3515350" cy="2019448"/>
+            <wp:effectExtent l="0" t="0" r="9525" b="0"/>
             <wp:docPr id="2361346" name="Picture 1" descr="A screenshot of a graph&#10;&#10;Description automatically generated"/>
             <wp:cNvGraphicFramePr>
               <a:graphicFrameLocks xmlns:a="http://schemas.openxmlformats.org/drawingml/2006/main" noChangeAspect="1"/>
@@ -59,7 +128,7 @@
                   <pic:spPr>
                     <a:xfrm>
                       <a:off x="0" y="0"/>
-                      <a:ext cx="5369026" cy="3084322"/>
+                      <a:ext cx="3534082" cy="2030209"/>
                     </a:xfrm>
                     <a:prstGeom prst="rect">
                       <a:avLst/>
@@ -73,35 +142,67 @@
       </w:r>
     </w:p>
     <w:p>
-      <w:r>
+      <w:pPr>
+        <w:rPr>
+          <w:sz w:val="22"/>
+          <w:szCs w:val="22"/>
+        </w:rPr>
+      </w:pPr>
+      <w:r>
+        <w:rPr>
+          <w:sz w:val="22"/>
+          <w:szCs w:val="22"/>
+        </w:rPr>
         <w:t xml:space="preserve">The sum of loan amount for all applicant </w:t>
       </w:r>
       <w:r>
+        <w:rPr>
+          <w:sz w:val="22"/>
+          <w:szCs w:val="22"/>
+        </w:rPr>
         <w:t>with single</w:t>
       </w:r>
       <w:r>
+        <w:rPr>
+          <w:sz w:val="22"/>
+          <w:szCs w:val="22"/>
+        </w:rPr>
         <w:t xml:space="preserve"> </w:t>
       </w:r>
       <w:r>
         <w:rPr>
           <w:color w:val="FF0000"/>
+          <w:sz w:val="22"/>
+          <w:szCs w:val="22"/>
         </w:rPr>
         <w:t>marriage status</w:t>
       </w:r>
       <w:r>
+        <w:rPr>
+          <w:sz w:val="22"/>
+          <w:szCs w:val="22"/>
+        </w:rPr>
         <w:t xml:space="preserve"> (attribute)</w:t>
       </w:r>
     </w:p>
-    <w:p/>
-    <w:p>
+    <w:p>
+      <w:pPr>
+        <w:rPr>
+          <w:sz w:val="22"/>
+          <w:szCs w:val="22"/>
+        </w:rPr>
+      </w:pPr>
       <w:r>
         <w:rPr>
           <w:noProof/>
-        </w:rPr>
+          <w:sz w:val="22"/>
+          <w:szCs w:val="22"/>
+        </w:rPr>
+        <w:lastRenderedPageBreak/>
         <w:drawing>
-          <wp:inline distT="0" distB="0" distL="0" distR="0" wp14:anchorId="37384448" wp14:editId="45B139FC">
-            <wp:extent cx="6049126" cy="3445933"/>
-            <wp:effectExtent l="0" t="0" r="8890" b="2540"/>
+          <wp:inline distT="0" distB="0" distL="0" distR="0" wp14:anchorId="37384448" wp14:editId="010AFAD6">
+            <wp:extent cx="3484245" cy="1984828"/>
+            <wp:effectExtent l="0" t="0" r="1905" b="0"/>
             <wp:docPr id="701471626" name="Picture 1" descr="A screenshot of a graph&#10;&#10;Description automatically generated"/>
             <wp:cNvGraphicFramePr>
               <a:graphicFrameLocks xmlns:a="http://schemas.openxmlformats.org/drawingml/2006/main" noChangeAspect="1"/>
@@ -122,7 +223,7 @@
                   <pic:spPr>
                     <a:xfrm>
                       <a:off x="0" y="0"/>
-                      <a:ext cx="6058828" cy="3451460"/>
+                      <a:ext cx="3506669" cy="1997602"/>
                     </a:xfrm>
                     <a:prstGeom prst="rect">
                       <a:avLst/>
@@ -136,32 +237,61 @@
       </w:r>
     </w:p>
     <w:p>
-      <w:r>
+      <w:pPr>
+        <w:rPr>
+          <w:sz w:val="22"/>
+          <w:szCs w:val="22"/>
+        </w:rPr>
+      </w:pPr>
+      <w:r>
+        <w:rPr>
+          <w:sz w:val="22"/>
+          <w:szCs w:val="22"/>
+        </w:rPr>
         <w:lastRenderedPageBreak/>
         <w:t xml:space="preserve">The sum of loan amount </w:t>
       </w:r>
       <w:r>
+        <w:rPr>
+          <w:sz w:val="22"/>
+          <w:szCs w:val="22"/>
+        </w:rPr>
         <w:t xml:space="preserve">with </w:t>
       </w:r>
       <w:r>
         <w:rPr>
           <w:color w:val="FF0000"/>
+          <w:sz w:val="22"/>
+          <w:szCs w:val="22"/>
         </w:rPr>
         <w:t xml:space="preserve">good risk </w:t>
       </w:r>
       <w:r>
+        <w:rPr>
+          <w:sz w:val="22"/>
+          <w:szCs w:val="22"/>
+        </w:rPr>
         <w:t>(attribute)</w:t>
       </w:r>
     </w:p>
     <w:p>
+      <w:pPr>
+        <w:rPr>
+          <w:sz w:val="22"/>
+          <w:szCs w:val="22"/>
+        </w:rPr>
+      </w:pPr>
       <w:r>
         <w:rPr>
           <w:noProof/>
-        </w:rPr>
+          <w:sz w:val="22"/>
+          <w:szCs w:val="22"/>
+        </w:rPr>
+        <w:lastRenderedPageBreak/>
         <w:drawing>
-          <wp:inline distT="0" distB="0" distL="0" distR="0" wp14:anchorId="171ABACB" wp14:editId="68843F5F">
-            <wp:extent cx="5367867" cy="3063584"/>
-            <wp:effectExtent l="0" t="0" r="4445" b="3810"/>
+          <wp:inline distT="0" distB="0" distL="0" distR="0" wp14:anchorId="171ABACB" wp14:editId="420115B9">
+            <wp:extent cx="3537563" cy="2018980"/>
+            <wp:effectExtent l="0" t="0" r="6350" b="635"/>
             <wp:docPr id="699619399" name="Picture 1" descr="A screenshot of a graph&#10;&#10;Description automatically generated"/>
             <wp:cNvGraphicFramePr>
               <a:graphicFrameLocks xmlns:a="http://schemas.openxmlformats.org/drawingml/2006/main" noChangeAspect="1"/>
@@ -182,7 +312,7 @@
                   <pic:spPr>
                     <a:xfrm>
                       <a:off x="0" y="0"/>
-                      <a:ext cx="5369374" cy="3064444"/>
+                      <a:ext cx="3545741" cy="2023648"/>
                     </a:xfrm>
                     <a:prstGeom prst="rect">
                       <a:avLst/>
@@ -195,7 +325,410 @@
         </w:drawing>
       </w:r>
     </w:p>
-    <w:p/>
+    <w:p>
+      <w:pPr>
+        <w:rPr>
+          <w:sz w:val="22"/>
+          <w:szCs w:val="22"/>
+        </w:rPr>
+      </w:pPr>
+      <w:r>
+        <w:rPr>
+          <w:sz w:val="22"/>
+          <w:szCs w:val="22"/>
+        </w:rPr>
+        <w:br w:type="page"/>
+      </w:r>
+    </w:p>
+    <w:p>
+      <w:pPr>
+        <w:rPr>
+          <w:rFonts w:hint="eastAsia"/>
+          <w:sz w:val="22"/>
+          <w:szCs w:val="22"/>
+        </w:rPr>
+      </w:pPr>
+      <w:r>
+        <w:rPr>
+          <w:sz w:val="22"/>
+          <w:szCs w:val="22"/>
+        </w:rPr>
+        <w:t>Part A report:</w:t>
+      </w:r>
+    </w:p>
+    <w:p>
+      <w:pPr>
+        <w:rPr>
+          <w:sz w:val="22"/>
+          <w:szCs w:val="22"/>
+        </w:rPr>
+      </w:pPr>
+      <w:r>
+        <w:rPr>
+          <w:sz w:val="22"/>
+          <w:szCs w:val="22"/>
+        </w:rPr>
+        <w:t xml:space="preserve">Process data in fact table and joined table. </w:t>
+      </w:r>
+      <w:r>
+        <w:rPr>
+          <w:sz w:val="22"/>
+          <w:szCs w:val="22"/>
+        </w:rPr>
+        <w:t>The data processing code performs several key preprocessing steps on a dataset containing numerical features. Below is a summary of the preprocessing steps along with any data transformation and quality issues encountered:</w:t>
+      </w:r>
+    </w:p>
+    <w:p>
+      <w:pPr>
+        <w:rPr>
+          <w:sz w:val="22"/>
+          <w:szCs w:val="22"/>
+        </w:rPr>
+      </w:pPr>
+      <w:r>
+        <w:rPr>
+          <w:sz w:val="22"/>
+          <w:szCs w:val="22"/>
+        </w:rPr>
+        <w:t>Handling missing values</w:t>
+      </w:r>
+      <w:r>
+        <w:rPr>
+          <w:sz w:val="22"/>
+          <w:szCs w:val="22"/>
+        </w:rPr>
+        <w:t>:</w:t>
+      </w:r>
+    </w:p>
+    <w:p>
+      <w:pPr>
+        <w:rPr>
+          <w:sz w:val="22"/>
+          <w:szCs w:val="22"/>
+        </w:rPr>
+      </w:pPr>
+      <w:r>
+        <w:rPr>
+          <w:sz w:val="22"/>
+          <w:szCs w:val="22"/>
+        </w:rPr>
+        <w:t>No missing values found</w:t>
+      </w:r>
+      <w:r>
+        <w:rPr>
+          <w:sz w:val="22"/>
+          <w:szCs w:val="22"/>
+        </w:rPr>
+        <w:t>.</w:t>
+      </w:r>
+    </w:p>
+    <w:p>
+      <w:pPr>
+        <w:rPr>
+          <w:sz w:val="22"/>
+          <w:szCs w:val="22"/>
+        </w:rPr>
+      </w:pPr>
+    </w:p>
+    <w:p>
+      <w:pPr>
+        <w:rPr>
+          <w:sz w:val="22"/>
+          <w:szCs w:val="22"/>
+        </w:rPr>
+      </w:pPr>
+      <w:r>
+        <w:rPr>
+          <w:sz w:val="22"/>
+          <w:szCs w:val="22"/>
+        </w:rPr>
+        <w:t>Handling categorical attributes through e.g., one-hot encoding</w:t>
+      </w:r>
+      <w:r>
+        <w:rPr>
+          <w:sz w:val="22"/>
+          <w:szCs w:val="22"/>
+        </w:rPr>
+        <w:t>:</w:t>
+      </w:r>
+    </w:p>
+    <w:p>
+      <w:pPr>
+        <w:rPr>
+          <w:sz w:val="22"/>
+          <w:szCs w:val="22"/>
+        </w:rPr>
+      </w:pPr>
+      <w:r>
+        <w:rPr>
+          <w:sz w:val="22"/>
+          <w:szCs w:val="22"/>
+        </w:rPr>
+        <w:t xml:space="preserve">One hot encoding for </w:t>
+      </w:r>
+      <w:r>
+        <w:rPr>
+          <w:sz w:val="22"/>
+          <w:szCs w:val="22"/>
+        </w:rPr>
+        <w:t>categorial attributes like</w:t>
+      </w:r>
+      <w:r>
+        <w:rPr>
+          <w:sz w:val="22"/>
+          <w:szCs w:val="22"/>
+        </w:rPr>
+        <w:t>: saving account,</w:t>
+      </w:r>
+      <w:r>
+        <w:rPr>
+          <w:sz w:val="22"/>
+          <w:szCs w:val="22"/>
+        </w:rPr>
+        <w:t xml:space="preserve"> checking account, </w:t>
+      </w:r>
+      <w:r>
+        <w:rPr>
+          <w:sz w:val="22"/>
+          <w:szCs w:val="22"/>
+        </w:rPr>
+        <w:t>purpose</w:t>
+      </w:r>
+    </w:p>
+    <w:p>
+      <w:pPr>
+        <w:rPr>
+          <w:sz w:val="22"/>
+          <w:szCs w:val="22"/>
+        </w:rPr>
+      </w:pPr>
+    </w:p>
+    <w:p>
+      <w:pPr>
+        <w:rPr>
+          <w:sz w:val="22"/>
+          <w:szCs w:val="22"/>
+        </w:rPr>
+      </w:pPr>
+      <w:r>
+        <w:rPr>
+          <w:sz w:val="22"/>
+          <w:szCs w:val="22"/>
+        </w:rPr>
+        <w:t>Normalization using Min-Max Scaling:</w:t>
+      </w:r>
+    </w:p>
+    <w:p>
+      <w:pPr>
+        <w:rPr>
+          <w:sz w:val="22"/>
+          <w:szCs w:val="22"/>
+        </w:rPr>
+      </w:pPr>
+      <w:r>
+        <w:rPr>
+          <w:sz w:val="22"/>
+          <w:szCs w:val="22"/>
+        </w:rPr>
+        <w:t>The initial dataset contains 7 numerical columns that are unsuitable for direct use in machine learning models due to lack of normalization.</w:t>
+      </w:r>
+    </w:p>
+    <w:p>
+      <w:pPr>
+        <w:rPr>
+          <w:sz w:val="22"/>
+          <w:szCs w:val="22"/>
+        </w:rPr>
+      </w:pPr>
+      <w:r>
+        <w:rPr>
+          <w:sz w:val="22"/>
+          <w:szCs w:val="22"/>
+        </w:rPr>
+        <w:t>Min-Max Scaling is applied using MinMaxScaler() to scale the numerical features to a range between 0 and 1.</w:t>
+      </w:r>
+    </w:p>
+    <w:p>
+      <w:pPr>
+        <w:rPr>
+          <w:sz w:val="22"/>
+          <w:szCs w:val="22"/>
+        </w:rPr>
+      </w:pPr>
+      <w:r>
+        <w:rPr>
+          <w:sz w:val="22"/>
+          <w:szCs w:val="22"/>
+        </w:rPr>
+        <w:t>This scaling ensures that features with larger magnitudes (e.g., salary) do not dominate the learning process compared to features with smaller magnitudes (e.g., age or loan duration).</w:t>
+      </w:r>
+    </w:p>
+    <w:p>
+      <w:pPr>
+        <w:rPr>
+          <w:sz w:val="22"/>
+          <w:szCs w:val="22"/>
+        </w:rPr>
+      </w:pPr>
+    </w:p>
+    <w:p>
+      <w:pPr>
+        <w:rPr>
+          <w:sz w:val="22"/>
+          <w:szCs w:val="22"/>
+        </w:rPr>
+      </w:pPr>
+      <w:r>
+        <w:rPr>
+          <w:sz w:val="22"/>
+          <w:szCs w:val="22"/>
+        </w:rPr>
+        <w:t>Data Transformation:</w:t>
+      </w:r>
+    </w:p>
+    <w:p>
+      <w:pPr>
+        <w:rPr>
+          <w:sz w:val="22"/>
+          <w:szCs w:val="22"/>
+        </w:rPr>
+      </w:pPr>
+      <w:r>
+        <w:rPr>
+          <w:sz w:val="22"/>
+          <w:szCs w:val="22"/>
+        </w:rPr>
+        <w:t>Before normalization, descriptive statistics are provided for the original dataset, including minimum, maximum, mean, and standard deviation values for each numerical feature.</w:t>
+      </w:r>
+    </w:p>
+    <w:p>
+      <w:pPr>
+        <w:rPr>
+          <w:sz w:val="22"/>
+          <w:szCs w:val="22"/>
+        </w:rPr>
+      </w:pPr>
+      <w:r>
+        <w:rPr>
+          <w:sz w:val="22"/>
+          <w:szCs w:val="22"/>
+        </w:rPr>
+        <w:t>After normalization, a similar table is generated, displaying the minimum, maximum, mean, and standard deviation values for each feature, now scaled between 0 and 1.</w:t>
+      </w:r>
+    </w:p>
+    <w:p>
+      <w:pPr>
+        <w:rPr>
+          <w:sz w:val="22"/>
+          <w:szCs w:val="22"/>
+        </w:rPr>
+      </w:pPr>
+    </w:p>
+    <w:p>
+      <w:pPr>
+        <w:rPr>
+          <w:sz w:val="22"/>
+          <w:szCs w:val="22"/>
+        </w:rPr>
+      </w:pPr>
+      <w:r>
+        <w:rPr>
+          <w:sz w:val="22"/>
+          <w:szCs w:val="22"/>
+        </w:rPr>
+        <w:t>Final Dataset:</w:t>
+      </w:r>
+    </w:p>
+    <w:p>
+      <w:pPr>
+        <w:rPr>
+          <w:sz w:val="22"/>
+          <w:szCs w:val="22"/>
+        </w:rPr>
+      </w:pPr>
+      <w:r>
+        <w:rPr>
+          <w:sz w:val="22"/>
+          <w:szCs w:val="22"/>
+        </w:rPr>
+        <w:t>After preprocessing, the dataset is updated with the normalized numerical columns, resulting in a cleaner dataset ready for further analysis or modeling.</w:t>
+      </w:r>
+      <w:r>
+        <w:rPr>
+          <w:sz w:val="22"/>
+          <w:szCs w:val="22"/>
+        </w:rPr>
+        <w:t xml:space="preserve"> </w:t>
+      </w:r>
+      <w:r>
+        <w:rPr>
+          <w:sz w:val="22"/>
+          <w:szCs w:val="22"/>
+        </w:rPr>
+        <w:br w:type="page"/>
+      </w:r>
+    </w:p>
+    <w:p>
+      <w:pPr>
+        <w:rPr>
+          <w:sz w:val="22"/>
+          <w:szCs w:val="22"/>
+        </w:rPr>
+      </w:pPr>
+    </w:p>
+    <w:p>
+      <w:pPr>
+        <w:rPr>
+          <w:sz w:val="22"/>
+          <w:szCs w:val="22"/>
+        </w:rPr>
+      </w:pPr>
+      <w:r>
+        <w:rPr>
+          <w:sz w:val="22"/>
+          <w:szCs w:val="22"/>
+        </w:rPr>
+        <w:t>PartB</w:t>
+      </w:r>
+    </w:p>
+    <w:p>
+      <w:pPr>
+        <w:rPr>
+          <w:sz w:val="22"/>
+          <w:szCs w:val="22"/>
+        </w:rPr>
+      </w:pPr>
+      <w:r>
+        <w:rPr>
+          <w:sz w:val="22"/>
+          <w:szCs w:val="22"/>
+        </w:rPr>
+        <w:t>Skipped (Verified with TA)</w:t>
+      </w:r>
+    </w:p>
+    <w:p>
+      <w:pPr>
+        <w:rPr>
+          <w:sz w:val="22"/>
+          <w:szCs w:val="22"/>
+        </w:rPr>
+      </w:pPr>
+      <w:r>
+        <w:rPr>
+          <w:sz w:val="22"/>
+          <w:szCs w:val="22"/>
+        </w:rPr>
+        <w:t>PartC</w:t>
+      </w:r>
+    </w:p>
+    <w:p>
+      <w:pPr>
+        <w:rPr>
+          <w:sz w:val="22"/>
+          <w:szCs w:val="22"/>
+        </w:rPr>
+      </w:pPr>
+    </w:p>
     <w:sectPr>
       <w:pgSz w:w="12240" w:h="15840"/>
       <w:pgMar w:top="1440" w:right="1440" w:bottom="1440" w:left="1440" w:header="720" w:footer="720" w:gutter="0"/>

</xml_diff>